<commit_message>
Revised documentation to Read The Docs compatible
</commit_message>
<xml_diff>
--- a/docs/TRIPAL_WS_BRAPI_DOC.docx
+++ b/docs/TRIPAL_WS_BRAPI_DOC.docx
@@ -3214,7 +3214,23 @@
           <w:sz w:val="24"/>
           <w:szCs w:val="32"/>
         </w:rPr>
-        <w:t xml:space="preserve"> BrAPI 1.3. Other version such as BrAPI 1.2 can be implemented along side BrAPI 1.3, but requires switching from either versions as desired.</w:t>
+        <w:t xml:space="preserve"> </w:t>
+      </w:r>
+      <w:proofErr w:type="spellStart"/>
+      <w:r>
+        <w:rPr>
+          <w:sz w:val="24"/>
+          <w:szCs w:val="32"/>
+        </w:rPr>
+        <w:t>BrAPI</w:t>
+      </w:r>
+      <w:proofErr w:type="spellEnd"/>
+      <w:r>
+        <w:rPr>
+          <w:sz w:val="24"/>
+          <w:szCs w:val="32"/>
+        </w:rPr>
+        <w:t xml:space="preserve"> 1.3. Other version such as BrAPI 1.2 can be implemented along side BrAPI 1.3, but requires switching from either versions as desired.</w:t>
       </w:r>
     </w:p>
     <w:p>
@@ -6141,33 +6157,33 @@
           <w:sz w:val="16"/>
           <w:szCs w:val="32"/>
         </w:rPr>
-        <w:t>tripal_ws_brapi_call() {</w:t>
-      </w:r>
-    </w:p>
-    <w:p>
-      <w:pPr>
+        <w:t>tripal_ws_brapi_call</w:t>
+      </w:r>
+      <w:proofErr w:type="spellEnd"/>
+      <w:r>
         <w:rPr>
           <w:rFonts w:ascii="Courier New" w:hAnsi="Courier New" w:cs="Courier New"/>
           <w:sz w:val="16"/>
           <w:szCs w:val="32"/>
         </w:rPr>
-      </w:pPr>
-      <w:r>
+        <w:t>() {</w:t>
+      </w:r>
+    </w:p>
+    <w:p>
+      <w:pPr>
         <w:rPr>
           <w:rFonts w:ascii="Courier New" w:hAnsi="Courier New" w:cs="Courier New"/>
           <w:sz w:val="16"/>
           <w:szCs w:val="32"/>
         </w:rPr>
-        <w:t xml:space="preserve">  </w:t>
-      </w:r>
-      <w:proofErr w:type="spellEnd"/>
+      </w:pPr>
       <w:r>
         <w:rPr>
           <w:rFonts w:ascii="Courier New" w:hAnsi="Courier New" w:cs="Courier New"/>
           <w:sz w:val="16"/>
           <w:szCs w:val="32"/>
         </w:rPr>
-        <w:t>// Indicate this module implements BrAPI calls.</w:t>
+        <w:t xml:space="preserve">  // Indicate this module implements BrAPI calls.</w:t>
       </w:r>
     </w:p>
     <w:p>
@@ -7646,7 +7662,25 @@
           <w:sz w:val="24"/>
           <w:szCs w:val="24"/>
         </w:rPr>
-        <w:t xml:space="preserve"> data (BrAPI 1.3) and call (BrAPI 2.0) used by /calls and /</w:t>
+        <w:t xml:space="preserve"> data (</w:t>
+      </w:r>
+      <w:proofErr w:type="spellStart"/>
+      <w:r>
+        <w:rPr>
+          <w:rFonts w:asciiTheme="majorHAnsi" w:hAnsiTheme="majorHAnsi" w:cstheme="majorHAnsi"/>
+          <w:sz w:val="24"/>
+          <w:szCs w:val="24"/>
+        </w:rPr>
+        <w:t>BrAPI</w:t>
+      </w:r>
+      <w:proofErr w:type="spellEnd"/>
+      <w:r>
+        <w:rPr>
+          <w:rFonts w:asciiTheme="majorHAnsi" w:hAnsiTheme="majorHAnsi" w:cstheme="majorHAnsi"/>
+          <w:sz w:val="24"/>
+          <w:szCs w:val="24"/>
+        </w:rPr>
+        <w:t xml:space="preserve"> 1.3) and call (BrAPI 2.0) used by /calls and /</w:t>
       </w:r>
       <w:proofErr w:type="spellStart"/>
       <w:r>
@@ -8078,27 +8112,7 @@
           <w:u w:val="thick"/>
         </w:rPr>
         <w:lastRenderedPageBreak/>
-        <w:t xml:space="preserve">CREATE A </w:t>
-      </w:r>
-      <w:r>
-        <w:rPr>
-          <w:rFonts w:asciiTheme="majorHAnsi" w:hAnsiTheme="majorHAnsi"/>
-          <w:b/>
-          <w:sz w:val="28"/>
-          <w:szCs w:val="32"/>
-          <w:u w:val="thick"/>
-        </w:rPr>
-        <w:t>DATABASE</w:t>
-      </w:r>
-      <w:r>
-        <w:rPr>
-          <w:rFonts w:asciiTheme="majorHAnsi" w:hAnsiTheme="majorHAnsi"/>
-          <w:b/>
-          <w:sz w:val="28"/>
-          <w:szCs w:val="32"/>
-          <w:u w:val="thick"/>
-        </w:rPr>
-        <w:t xml:space="preserve"> CALL</w:t>
+        <w:t>CREATE A DATABASE CALL</w:t>
       </w:r>
     </w:p>
     <w:p>
@@ -9153,14 +9167,7 @@
           <w:sz w:val="24"/>
           <w:szCs w:val="32"/>
         </w:rPr>
-        <w:t xml:space="preserve"> </w:t>
-      </w:r>
-      <w:r>
-        <w:rPr>
-          <w:sz w:val="24"/>
-          <w:szCs w:val="32"/>
-        </w:rPr>
-        <w:t>This class extends to a different class than the one used in defining custom calls and it is important to specify the source table ($</w:t>
+        <w:t xml:space="preserve"> This class extends to a different class than the one used in defining custom calls and it is important to specify the source table ($</w:t>
       </w:r>
       <w:proofErr w:type="spellStart"/>
       <w:r>
@@ -9403,8 +9410,6 @@
           <w:u w:val="thick"/>
         </w:rPr>
       </w:pPr>
-      <w:bookmarkStart w:id="0" w:name="_GoBack"/>
-      <w:bookmarkEnd w:id="0"/>
       <w:r>
         <w:rPr>
           <w:rFonts w:asciiTheme="majorHAnsi" w:hAnsiTheme="majorHAnsi"/>
@@ -9414,27 +9419,7 @@
           <w:u w:val="thick"/>
         </w:rPr>
         <w:lastRenderedPageBreak/>
-        <w:t xml:space="preserve">CREATE A </w:t>
-      </w:r>
-      <w:r>
-        <w:rPr>
-          <w:rFonts w:asciiTheme="majorHAnsi" w:hAnsiTheme="majorHAnsi"/>
-          <w:b/>
-          <w:sz w:val="28"/>
-          <w:szCs w:val="32"/>
-          <w:u w:val="thick"/>
-        </w:rPr>
-        <w:t>SEARCH</w:t>
-      </w:r>
-      <w:r>
-        <w:rPr>
-          <w:rFonts w:asciiTheme="majorHAnsi" w:hAnsiTheme="majorHAnsi"/>
-          <w:b/>
-          <w:sz w:val="28"/>
-          <w:szCs w:val="32"/>
-          <w:u w:val="thick"/>
-        </w:rPr>
-        <w:t xml:space="preserve"> CALL</w:t>
+        <w:t>CREATE A SEARCH CALL</w:t>
       </w:r>
     </w:p>
     <w:p>
@@ -10219,21 +10204,7 @@
           <w:sz w:val="24"/>
           <w:szCs w:val="32"/>
         </w:rPr>
-        <w:t xml:space="preserve"> This class extends to a different class than the one used in defining </w:t>
-      </w:r>
-      <w:r>
-        <w:rPr>
-          <w:sz w:val="24"/>
-          <w:szCs w:val="32"/>
-        </w:rPr>
-        <w:t xml:space="preserve">database calls and </w:t>
-      </w:r>
-      <w:r>
-        <w:rPr>
-          <w:sz w:val="24"/>
-          <w:szCs w:val="32"/>
-        </w:rPr>
-        <w:t>custom calls and it is important to specify the source table ($</w:t>
+        <w:t xml:space="preserve"> This class extends to a different class than the one used in defining database calls and custom calls and it is important to specify the source table ($</w:t>
       </w:r>
       <w:proofErr w:type="spellStart"/>
       <w:r>
@@ -10249,14 +10220,7 @@
           <w:sz w:val="24"/>
           <w:szCs w:val="32"/>
         </w:rPr>
-        <w:t xml:space="preserve"> property).</w:t>
-      </w:r>
-      <w:r>
-        <w:rPr>
-          <w:sz w:val="24"/>
-          <w:szCs w:val="32"/>
-        </w:rPr>
-        <w:t xml:space="preserve"> Class name now contains a Search keyword as described in naming class section. </w:t>
+        <w:t xml:space="preserve"> property). Class name now contains a Search keyword as described in naming class section. </w:t>
       </w:r>
       <w:r>
         <w:rPr>
@@ -11147,14 +11111,7 @@
           <w:rFonts w:asciiTheme="majorHAnsi" w:hAnsiTheme="majorHAnsi" w:cstheme="majorHAnsi"/>
           <w:sz w:val="24"/>
         </w:rPr>
-        <w:t xml:space="preserve">A </w:t>
-      </w:r>
-      <w:r>
-        <w:rPr>
-          <w:rFonts w:asciiTheme="majorHAnsi" w:hAnsiTheme="majorHAnsi" w:cstheme="majorHAnsi"/>
-          <w:sz w:val="24"/>
-        </w:rPr>
-        <w:t>copy of the POST request and the hash code can be accessed in the configuration page. To perform the same search request, use the same hash code to GET request call to retrieve the same response. This call request and its parameters can be accessed multiple times so long as the log entry is not deleted.</w:t>
+        <w:t>A copy of the POST request and the hash code can be accessed in the configuration page. To perform the same search request, use the same hash code to GET request call to retrieve the same response. This call request and its parameters can be accessed multiple times so long as the log entry is not deleted.</w:t>
       </w:r>
     </w:p>
     <w:p>
@@ -11222,17 +11179,7 @@
           <w:u w:val="thick"/>
         </w:rPr>
         <w:lastRenderedPageBreak/>
-        <w:t xml:space="preserve">CREATE A </w:t>
-      </w:r>
-      <w:r>
-        <w:rPr>
-          <w:rFonts w:asciiTheme="majorHAnsi" w:hAnsiTheme="majorHAnsi"/>
-          <w:b/>
-          <w:sz w:val="28"/>
-          <w:szCs w:val="32"/>
-          <w:u w:val="thick"/>
-        </w:rPr>
-        <w:t>CALL ALIAS OR CALL OVERRIDE</w:t>
+        <w:t>CREATE A CALL ALIAS OR CALL OVERRIDE</w:t>
       </w:r>
     </w:p>
     <w:p>
@@ -11949,23 +11896,7 @@
           <w:szCs w:val="24"/>
         </w:rPr>
         <w:lastRenderedPageBreak/>
-        <w:t xml:space="preserve">NOTE: ensure correct override configuration settings when implementing an override, by using the exact same call title but is hosted </w:t>
-      </w:r>
-      <w:r>
-        <w:rPr>
-          <w:rFonts w:cstheme="majorHAnsi"/>
-          <w:sz w:val="24"/>
-          <w:szCs w:val="24"/>
-        </w:rPr>
-        <w:t xml:space="preserve">by module </w:t>
-      </w:r>
-      <w:r>
-        <w:rPr>
-          <w:rFonts w:cstheme="majorHAnsi"/>
-          <w:sz w:val="24"/>
-          <w:szCs w:val="24"/>
-        </w:rPr>
-        <w:t xml:space="preserve">external to </w:t>
+        <w:t xml:space="preserve">NOTE: ensure correct override configuration settings when implementing an override, by using the exact same call title but is hosted by module external to </w:t>
       </w:r>
       <w:proofErr w:type="spellStart"/>
       <w:r>
@@ -12096,6 +12027,7 @@
                 <w:szCs w:val="24"/>
               </w:rPr>
             </w:pPr>
+            <w:bookmarkStart w:id="0" w:name="_GoBack" w:colFirst="0" w:colLast="1"/>
             <w:proofErr w:type="spellStart"/>
             <w:r>
               <w:rPr>
@@ -12504,6 +12436,7 @@
           </w:p>
         </w:tc>
       </w:tr>
+      <w:bookmarkEnd w:id="0"/>
     </w:tbl>
     <w:p>
       <w:pPr>
@@ -12534,17 +12467,7 @@
           <w:szCs w:val="32"/>
           <w:u w:val="thick"/>
         </w:rPr>
-        <w:t>CREAT</w:t>
-      </w:r>
-      <w:r>
-        <w:rPr>
-          <w:rFonts w:asciiTheme="majorHAnsi" w:hAnsiTheme="majorHAnsi"/>
-          <w:b/>
-          <w:sz w:val="28"/>
-          <w:szCs w:val="32"/>
-          <w:u w:val="thick"/>
-        </w:rPr>
-        <w:t>ING A TEST ENVIRONMENT</w:t>
+        <w:t>CREATING A TEST ENVIRONMENT</w:t>
       </w:r>
     </w:p>
     <w:p>
@@ -13846,7 +13769,7 @@
       <w:lvlText w:val="%1."/>
       <w:lvlJc w:val="left"/>
       <w:pPr>
-        <w:ind w:left="720" w:hanging="360"/>
+        <w:ind w:left="360" w:hanging="360"/>
       </w:pPr>
       <w:rPr>
         <w:rFonts w:hint="default"/>
@@ -13858,7 +13781,7 @@
       <w:lvlText w:val="%2."/>
       <w:lvlJc w:val="left"/>
       <w:pPr>
-        <w:ind w:left="1440" w:hanging="360"/>
+        <w:ind w:left="1080" w:hanging="360"/>
       </w:pPr>
     </w:lvl>
     <w:lvl w:ilvl="2" w:tplc="0409001B" w:tentative="1">
@@ -13867,7 +13790,7 @@
       <w:lvlText w:val="%3."/>
       <w:lvlJc w:val="right"/>
       <w:pPr>
-        <w:ind w:left="2160" w:hanging="180"/>
+        <w:ind w:left="1800" w:hanging="180"/>
       </w:pPr>
     </w:lvl>
     <w:lvl w:ilvl="3" w:tplc="0409000F" w:tentative="1">
@@ -13876,7 +13799,7 @@
       <w:lvlText w:val="%4."/>
       <w:lvlJc w:val="left"/>
       <w:pPr>
-        <w:ind w:left="2880" w:hanging="360"/>
+        <w:ind w:left="2520" w:hanging="360"/>
       </w:pPr>
     </w:lvl>
     <w:lvl w:ilvl="4" w:tplc="04090019" w:tentative="1">
@@ -13885,7 +13808,7 @@
       <w:lvlText w:val="%5."/>
       <w:lvlJc w:val="left"/>
       <w:pPr>
-        <w:ind w:left="3600" w:hanging="360"/>
+        <w:ind w:left="3240" w:hanging="360"/>
       </w:pPr>
     </w:lvl>
     <w:lvl w:ilvl="5" w:tplc="0409001B" w:tentative="1">
@@ -13894,7 +13817,7 @@
       <w:lvlText w:val="%6."/>
       <w:lvlJc w:val="right"/>
       <w:pPr>
-        <w:ind w:left="4320" w:hanging="180"/>
+        <w:ind w:left="3960" w:hanging="180"/>
       </w:pPr>
     </w:lvl>
     <w:lvl w:ilvl="6" w:tplc="0409000F" w:tentative="1">
@@ -13903,7 +13826,7 @@
       <w:lvlText w:val="%7."/>
       <w:lvlJc w:val="left"/>
       <w:pPr>
-        <w:ind w:left="5040" w:hanging="360"/>
+        <w:ind w:left="4680" w:hanging="360"/>
       </w:pPr>
     </w:lvl>
     <w:lvl w:ilvl="7" w:tplc="04090019" w:tentative="1">
@@ -13912,7 +13835,7 @@
       <w:lvlText w:val="%8."/>
       <w:lvlJc w:val="left"/>
       <w:pPr>
-        <w:ind w:left="5760" w:hanging="360"/>
+        <w:ind w:left="5400" w:hanging="360"/>
       </w:pPr>
     </w:lvl>
     <w:lvl w:ilvl="8" w:tplc="0409001B" w:tentative="1">
@@ -13921,7 +13844,7 @@
       <w:lvlText w:val="%9."/>
       <w:lvlJc w:val="right"/>
       <w:pPr>
-        <w:ind w:left="6480" w:hanging="180"/>
+        <w:ind w:left="6120" w:hanging="180"/>
       </w:pPr>
     </w:lvl>
   </w:abstractNum>

</xml_diff>